<commit_message>
Update: Regenerated documents with improved DOCX template
</commit_message>
<xml_diff>
--- a/downloads/micwin_profil.docx
+++ b/downloads/micwin_profil.docx
@@ -9,6 +9,36 @@
       <w:r>
         <w:t xml:space="preserve">Beraterprofil</w:t>
       </w:r>
+      <w:r>
+        <w:t xml:space="preserve"> </w:t>
+      </w:r>
+      <w:r>
+        <w:t xml:space="preserve">(Ansible,</w:t>
+      </w:r>
+      <w:r>
+        <w:t xml:space="preserve"> </w:t>
+      </w:r>
+      <w:r>
+        <w:t xml:space="preserve">Docker,</w:t>
+      </w:r>
+      <w:r>
+        <w:t xml:space="preserve"> </w:t>
+      </w:r>
+      <w:r>
+        <w:t xml:space="preserve">Linux,</w:t>
+      </w:r>
+      <w:r>
+        <w:t xml:space="preserve"> </w:t>
+      </w:r>
+      <w:r>
+        <w:t xml:space="preserve">Portman,</w:t>
+      </w:r>
+      <w:r>
+        <w:t xml:space="preserve"> </w:t>
+      </w:r>
+      <w:r>
+        <w:t xml:space="preserve">Python)</w:t>
+      </w:r>
     </w:p>
     <w:p>
       <w:pPr>
@@ -32,7 +62,274 @@
         <w:t xml:space="preserve">20.07.2025</w:t>
       </w:r>
     </w:p>
-    <w:bookmarkStart w:id="23" w:name="persönliche-informationen"/>
+    <w:bookmarkStart w:id="20" w:name="letzte-5-projekte"/>
+    <w:p>
+      <w:pPr>
+        <w:pStyle w:val="Heading2"/>
+      </w:pPr>
+      <w:r>
+        <w:t xml:space="preserve">Letzte 5 Projekte</w:t>
+      </w:r>
+    </w:p>
+    <w:p>
+      <w:pPr>
+        <w:pStyle w:val="FirstParagraph"/>
+      </w:pPr>
+      <w:r>
+        <w:rPr>
+          <w:bCs/>
+          <w:b/>
+        </w:rPr>
+        <w:t xml:space="preserve">Integrator (Kubernetes, GitLab CI, Ansible)</w:t>
+      </w:r>
+      <w:r>
+        <w:t xml:space="preserve"> </w:t>
+      </w:r>
+      <w:r>
+        <w:t xml:space="preserve">(05.2024 – 05.2025)</w:t>
+      </w:r>
+      <w:r>
+        <w:t xml:space="preserve"> </w:t>
+      </w:r>
+      <w:r>
+        <w:rPr>
+          <w:bCs/>
+          <w:b/>
+        </w:rPr>
+        <w:t xml:space="preserve">Technologien:</w:t>
+      </w:r>
+      <w:r>
+        <w:t xml:space="preserve"> </w:t>
+      </w:r>
+      <w:r>
+        <w:t xml:space="preserve">Kubernetes, Rancher Kubernetes Engine 2 (RKE2), Powershell, GitLab CI, Puppet, Ansible, Docker, Portman, Crane, Python</w:t>
+      </w:r>
+      <w:r>
+        <w:t xml:space="preserve"> </w:t>
+      </w:r>
+      <w:r>
+        <w:rPr>
+          <w:bCs/>
+          <w:b/>
+        </w:rPr>
+        <w:t xml:space="preserve">Beschreibung:</w:t>
+      </w:r>
+      <w:r>
+        <w:t xml:space="preserve"> </w:t>
+      </w:r>
+      <w:r>
+        <w:t xml:space="preserve">Wiedererweckung und Modernisierung eines halbautomatischen Frameworks auf Powershell-Basis für das Management von 13 Systemumgebungen. Das Projekt war zuvor zwei Jahre pausiert und wurde ohne die ursprünglichen Ressourcen reaktiviert.</w:t>
+      </w:r>
+    </w:p>
+    <w:p>
+      <w:pPr>
+        <w:pStyle w:val="BodyText"/>
+      </w:pPr>
+      <w:r>
+        <w:rPr>
+          <w:bCs/>
+          <w:b/>
+        </w:rPr>
+        <w:t xml:space="preserve">GitLab DevOps Engineer</w:t>
+      </w:r>
+      <w:r>
+        <w:t xml:space="preserve"> </w:t>
+      </w:r>
+      <w:r>
+        <w:t xml:space="preserve">(08.2022 – 07.2023)</w:t>
+      </w:r>
+      <w:r>
+        <w:t xml:space="preserve"> </w:t>
+      </w:r>
+      <w:r>
+        <w:rPr>
+          <w:bCs/>
+          <w:b/>
+        </w:rPr>
+        <w:t xml:space="preserve">Technologien:</w:t>
+      </w:r>
+      <w:r>
+        <w:t xml:space="preserve"> </w:t>
+      </w:r>
+      <w:r>
+        <w:t xml:space="preserve">Ansible, Python, GitLab, Docker, Portman, WSL2, k8s, Openshift</w:t>
+      </w:r>
+      <w:r>
+        <w:t xml:space="preserve"> </w:t>
+      </w:r>
+      <w:r>
+        <w:rPr>
+          <w:bCs/>
+          <w:b/>
+        </w:rPr>
+        <w:t xml:space="preserve">Beschreibung:</w:t>
+      </w:r>
+      <w:r>
+        <w:t xml:space="preserve"> </w:t>
+      </w:r>
+      <w:r>
+        <w:t xml:space="preserve">Weiterentwicklung von Ansible-Playbooks zur Wartung eines bestehenden GitLab-Geo-Clusters, inklusive Erstellung neuer Cluster. Entwicklung und Migration von End-to-End-Tests in containerisierte Umgebungen. Erstellung eines Tools zur automatischen Bereinigung hängender Runner-Container.</w:t>
+      </w:r>
+    </w:p>
+    <w:p>
+      <w:pPr>
+        <w:pStyle w:val="BodyText"/>
+      </w:pPr>
+      <w:r>
+        <w:rPr>
+          <w:bCs/>
+          <w:b/>
+        </w:rPr>
+        <w:t xml:space="preserve">Entwickler (Python)</w:t>
+      </w:r>
+      <w:r>
+        <w:t xml:space="preserve"> </w:t>
+      </w:r>
+      <w:r>
+        <w:t xml:space="preserve">(07.2022 – 09.2022)</w:t>
+      </w:r>
+      <w:r>
+        <w:t xml:space="preserve"> </w:t>
+      </w:r>
+      <w:r>
+        <w:rPr>
+          <w:bCs/>
+          <w:b/>
+        </w:rPr>
+        <w:t xml:space="preserve">Technologien:</w:t>
+      </w:r>
+      <w:r>
+        <w:t xml:space="preserve"> </w:t>
+      </w:r>
+      <w:r>
+        <w:t xml:space="preserve">Linux, Python, Maven, Poetry, CycloneDx</w:t>
+      </w:r>
+      <w:r>
+        <w:t xml:space="preserve"> </w:t>
+      </w:r>
+      <w:r>
+        <w:rPr>
+          <w:bCs/>
+          <w:b/>
+        </w:rPr>
+        <w:t xml:space="preserve">Beschreibung:</w:t>
+      </w:r>
+      <w:r>
+        <w:t xml:space="preserve"> </w:t>
+      </w:r>
+      <w:r>
+        <w:t xml:space="preserve">Entwicklung eines BOM-Generators für Maven-Projekte. Mitarbeit an einem Docker-Image-Package-Scanner.</w:t>
+      </w:r>
+    </w:p>
+    <w:p>
+      <w:pPr>
+        <w:pStyle w:val="BodyText"/>
+      </w:pPr>
+      <w:r>
+        <w:rPr>
+          <w:bCs/>
+          <w:b/>
+        </w:rPr>
+        <w:t xml:space="preserve">Entwickler (Java)</w:t>
+      </w:r>
+      <w:r>
+        <w:t xml:space="preserve"> </w:t>
+      </w:r>
+      <w:r>
+        <w:t xml:space="preserve">(05.2022 – 06.2022)</w:t>
+      </w:r>
+      <w:r>
+        <w:t xml:space="preserve"> </w:t>
+      </w:r>
+      <w:r>
+        <w:rPr>
+          <w:bCs/>
+          <w:b/>
+        </w:rPr>
+        <w:t xml:space="preserve">Technologien:</w:t>
+      </w:r>
+      <w:r>
+        <w:t xml:space="preserve"> </w:t>
+      </w:r>
+      <w:r>
+        <w:t xml:space="preserve">Java, JUnit 5 Jupiter, Linux, SonarQube, IntelliJ</w:t>
+      </w:r>
+      <w:r>
+        <w:t xml:space="preserve"> </w:t>
+      </w:r>
+      <w:r>
+        <w:rPr>
+          <w:bCs/>
+          <w:b/>
+        </w:rPr>
+        <w:t xml:space="preserve">Beschreibung:</w:t>
+      </w:r>
+      <w:r>
+        <w:t xml:space="preserve"> </w:t>
+      </w:r>
+      <w:r>
+        <w:t xml:space="preserve">Vorbereitung zur Einführung von „Test First“ und Behebung von Blocker-Issues in SonarQube.</w:t>
+      </w:r>
+    </w:p>
+    <w:p>
+      <w:pPr>
+        <w:pStyle w:val="BodyText"/>
+      </w:pPr>
+      <w:r>
+        <w:rPr>
+          <w:bCs/>
+          <w:b/>
+        </w:rPr>
+        <w:t xml:space="preserve">Entwickler (Python), DevOps</w:t>
+      </w:r>
+      <w:r>
+        <w:t xml:space="preserve"> </w:t>
+      </w:r>
+      <w:r>
+        <w:t xml:space="preserve">(03.2022 – 04.2022)</w:t>
+      </w:r>
+      <w:r>
+        <w:t xml:space="preserve"> </w:t>
+      </w:r>
+      <w:r>
+        <w:rPr>
+          <w:bCs/>
+          <w:b/>
+        </w:rPr>
+        <w:t xml:space="preserve">Technologien:</w:t>
+      </w:r>
+      <w:r>
+        <w:t xml:space="preserve"> </w:t>
+      </w:r>
+      <w:r>
+        <w:t xml:space="preserve">Ansible, Cinder, Docker, GitLab, Linux, OpenStack, Python</w:t>
+      </w:r>
+      <w:r>
+        <w:t xml:space="preserve"> </w:t>
+      </w:r>
+      <w:r>
+        <w:rPr>
+          <w:bCs/>
+          <w:b/>
+        </w:rPr>
+        <w:t xml:space="preserve">Beschreibung:</w:t>
+      </w:r>
+      <w:r>
+        <w:t xml:space="preserve"> </w:t>
+      </w:r>
+      <w:r>
+        <w:t xml:space="preserve">Einrichtung zusätzlicher GitLab-Agenten sowie Erstellung von Build- und Deploy-Pipelines für OpenStack (kolla-ansible, Cinder).</w:t>
+      </w:r>
+    </w:p>
+    <w:p>
+      <w:r>
+        <w:pict>
+          <v:rect style="width:0;height:1.5pt" o:hralign="center" o:hrstd="t" o:hr="t"/>
+        </w:pict>
+      </w:r>
+    </w:p>
+    <w:bookmarkEnd w:id="20"/>
+    <w:bookmarkStart w:id="24" w:name="persönliche-informationen"/>
     <w:p>
       <w:pPr>
         <w:pStyle w:val="Heading1"/>
@@ -135,7 +432,7 @@
       <w:r>
         <w:t xml:space="preserve"> </w:t>
       </w:r>
-      <w:hyperlink r:id="rId20">
+      <w:hyperlink r:id="rId21">
         <w:r>
           <w:rPr>
             <w:rStyle w:val="Hyperlink"/>
@@ -156,7 +453,7 @@
       <w:r>
         <w:t xml:space="preserve"> </w:t>
       </w:r>
-      <w:hyperlink r:id="rId21">
+      <w:hyperlink r:id="rId22">
         <w:r>
           <w:rPr>
             <w:rStyle w:val="Hyperlink"/>
@@ -177,7 +474,7 @@
       <w:r>
         <w:t xml:space="preserve"> </w:t>
       </w:r>
-      <w:hyperlink r:id="rId22">
+      <w:hyperlink r:id="rId23">
         <w:r>
           <w:rPr>
             <w:rStyle w:val="Hyperlink"/>
@@ -193,8 +490,8 @@
         </w:pict>
       </w:r>
     </w:p>
-    <w:bookmarkEnd w:id="23"/>
-    <w:bookmarkStart w:id="75" w:name="ausführliche-projekt-historie"/>
+    <w:bookmarkEnd w:id="24"/>
+    <w:bookmarkStart w:id="76" w:name="ausführliche-projekt-historie"/>
     <w:p>
       <w:pPr>
         <w:pStyle w:val="Heading1"/>
@@ -203,7 +500,7 @@
         <w:t xml:space="preserve">Ausführliche Projekt-Historie</w:t>
       </w:r>
     </w:p>
-    <w:bookmarkStart w:id="24" w:name="integrator-kubernetes-gitlab-ci-ansible"/>
+    <w:bookmarkStart w:id="25" w:name="integrator-kubernetes-gitlab-ci-ansible"/>
     <w:p>
       <w:pPr>
         <w:pStyle w:val="Heading2"/>
@@ -254,8 +551,8 @@
         <w:t xml:space="preserve">Wiedererweckung und Modernisierung eines halbautomatischen Frameworks auf Powershell-Basis für das Management von 13 Systemumgebungen. Das Projekt war zuvor zwei Jahre pausiert und wurde ohne die ursprünglichen Ressourcen reaktiviert.</w:t>
       </w:r>
     </w:p>
-    <w:bookmarkEnd w:id="24"/>
-    <w:bookmarkStart w:id="25" w:name="gitlab-devops-engineer"/>
+    <w:bookmarkEnd w:id="25"/>
+    <w:bookmarkStart w:id="26" w:name="gitlab-devops-engineer"/>
     <w:p>
       <w:pPr>
         <w:pStyle w:val="Heading2"/>
@@ -306,8 +603,8 @@
         <w:t xml:space="preserve">Weiterentwicklung von Ansible-Playbooks zur Wartung eines bestehenden GitLab-Geo-Clusters, inklusive Erstellung neuer Cluster. Entwicklung und Migration von End-to-End-Tests in containerisierte Umgebungen. Erstellung eines Tools zur automatischen Bereinigung hängender Runner-Container.</w:t>
       </w:r>
     </w:p>
-    <w:bookmarkEnd w:id="25"/>
-    <w:bookmarkStart w:id="26" w:name="entwickler-python"/>
+    <w:bookmarkEnd w:id="26"/>
+    <w:bookmarkStart w:id="27" w:name="entwickler-python"/>
     <w:p>
       <w:pPr>
         <w:pStyle w:val="Heading2"/>
@@ -358,8 +655,8 @@
         <w:t xml:space="preserve">Entwicklung eines BOM-Generators für Maven-Projekte. Mitarbeit an einem Docker-Image-Package-Scanner.</w:t>
       </w:r>
     </w:p>
-    <w:bookmarkEnd w:id="26"/>
-    <w:bookmarkStart w:id="27" w:name="entwickler-java"/>
+    <w:bookmarkEnd w:id="27"/>
+    <w:bookmarkStart w:id="28" w:name="entwickler-java"/>
     <w:p>
       <w:pPr>
         <w:pStyle w:val="Heading2"/>
@@ -410,8 +707,8 @@
         <w:t xml:space="preserve">Vorbereitung zur Einführung von „Test First“ und Behebung von Blocker-Issues in SonarQube.</w:t>
       </w:r>
     </w:p>
-    <w:bookmarkEnd w:id="27"/>
-    <w:bookmarkStart w:id="28" w:name="entwickler-python-devops"/>
+    <w:bookmarkEnd w:id="28"/>
+    <w:bookmarkStart w:id="29" w:name="entwickler-python-devops"/>
     <w:p>
       <w:pPr>
         <w:pStyle w:val="Heading2"/>
@@ -462,8 +759,8 @@
         <w:t xml:space="preserve">Einrichtung zusätzlicher GitLab-Agenten sowie Erstellung von Build- und Deploy-Pipelines für OpenStack (kolla-ansible, Cinder).</w:t>
       </w:r>
     </w:p>
-    <w:bookmarkEnd w:id="28"/>
-    <w:bookmarkStart w:id="29" w:name="linux-administrator"/>
+    <w:bookmarkEnd w:id="29"/>
+    <w:bookmarkStart w:id="30" w:name="linux-administrator"/>
     <w:p>
       <w:pPr>
         <w:pStyle w:val="Heading2"/>
@@ -514,8 +811,8 @@
         <w:t xml:space="preserve">Betrieb von über 400 individuellen Installationen der Stadtwerke München, MVG und muenchen.de. Bereitstellung eines dynamischen Ansible-Repos mit Python auf Basis von libgender.</w:t>
       </w:r>
     </w:p>
-    <w:bookmarkEnd w:id="29"/>
-    <w:bookmarkStart w:id="30" w:name="cloud-engineer-devops"/>
+    <w:bookmarkEnd w:id="30"/>
+    <w:bookmarkStart w:id="31" w:name="cloud-engineer-devops"/>
     <w:p>
       <w:pPr>
         <w:pStyle w:val="Heading2"/>
@@ -566,8 +863,8 @@
         <w:t xml:space="preserve">Aufbau von Integrationstests in Azure Pipelines und Kubernetes. Implementierung von Alerting, Fehlerbehebung, Nutzung der Loki-Instanz, sowie Erstellung diverser Verwaltungsjobs (DB-Restore, Pod-Reports, Log-Dumps).</w:t>
       </w:r>
     </w:p>
-    <w:bookmarkEnd w:id="30"/>
-    <w:bookmarkStart w:id="31" w:name="entwickler-betreiber"/>
+    <w:bookmarkEnd w:id="31"/>
+    <w:bookmarkStart w:id="32" w:name="entwickler-betreiber"/>
     <w:p>
       <w:pPr>
         <w:pStyle w:val="Heading2"/>
@@ -618,8 +915,8 @@
         <w:t xml:space="preserve">https://metafence.gitlab.io/clici/</w:t>
       </w:r>
     </w:p>
-    <w:bookmarkEnd w:id="31"/>
-    <w:bookmarkStart w:id="32" w:name="Xf315c6bcd2650588e4168ebf8489d78cb836ea3"/>
+    <w:bookmarkEnd w:id="32"/>
+    <w:bookmarkStart w:id="33" w:name="Xf315c6bcd2650588e4168ebf8489d78cb836ea3"/>
     <w:p>
       <w:pPr>
         <w:pStyle w:val="Heading2"/>
@@ -670,8 +967,8 @@
         <w:t xml:space="preserve">Übernahme der Wartung im Zuge des Insourcings von einem externen Team. Erstellung von Docker-Compose und Controller-Skripten für eine dockerisierte Microservice-Architektur. Einrichtung von Monitoring, IP-Freischaltungen, Etablierung eines Client-to-Site-VPNs. Abschaltung wegen Nachfolgeversion.</w:t>
       </w:r>
     </w:p>
-    <w:bookmarkEnd w:id="32"/>
-    <w:bookmarkStart w:id="33" w:name="devops-server-admin"/>
+    <w:bookmarkEnd w:id="33"/>
+    <w:bookmarkStart w:id="34" w:name="devops-server-admin"/>
     <w:p>
       <w:pPr>
         <w:pStyle w:val="Heading2"/>
@@ -722,8 +1019,8 @@
         <w:t xml:space="preserve">Unterstützung der Entwickler bei Eclipse-Problemen. Setup von zwei On-Prem-Maschinen für Inhousing, Dockerisierung des Build-Prozesses, Einführung von Thinlinc. Ab März Übergabe an T-Systems.</w:t>
       </w:r>
     </w:p>
-    <w:bookmarkEnd w:id="33"/>
-    <w:bookmarkStart w:id="34" w:name="ops"/>
+    <w:bookmarkEnd w:id="34"/>
+    <w:bookmarkStart w:id="35" w:name="ops"/>
     <w:p>
       <w:pPr>
         <w:pStyle w:val="Heading2"/>
@@ -774,8 +1071,8 @@
         <w:t xml:space="preserve">Vorbereitung auf Black Friday/Cyber Monday: Migration von vier Umgebungen von MySQL zu Percona. Installation und Konfiguration des Percona Management Servers. Erstellung von Jenkins-Jobs und Bereitschaftsdienst.</w:t>
       </w:r>
     </w:p>
-    <w:bookmarkEnd w:id="34"/>
-    <w:bookmarkStart w:id="35" w:name="assistenz-release-management"/>
+    <w:bookmarkEnd w:id="35"/>
+    <w:bookmarkStart w:id="36" w:name="assistenz-release-management"/>
     <w:p>
       <w:pPr>
         <w:pStyle w:val="Heading2"/>
@@ -826,8 +1123,8 @@
         <w:t xml:space="preserve">Tägliches Einsammeln, Normalisieren und Zusammenführen der Ticket-Statusberichte von zwölf Projektteams.</w:t>
       </w:r>
     </w:p>
-    <w:bookmarkEnd w:id="35"/>
-    <w:bookmarkStart w:id="36" w:name="devops-pionier-automatisierungsexperte"/>
+    <w:bookmarkEnd w:id="36"/>
+    <w:bookmarkStart w:id="37" w:name="devops-pionier-automatisierungsexperte"/>
     <w:p>
       <w:pPr>
         <w:pStyle w:val="Heading2"/>
@@ -878,8 +1175,8 @@
         <w:t xml:space="preserve">Durchführung manueller Staging- und Live-Deployments in Liferay. Migration der CI-Umgebung von Jenkins/Gitblit nach GitLab. Aufbau erster Docker-basierter Build-Agents, Mitarbeit in Task-Forces zur Code-Qualität, Entwicklung eines IaC-Ansatzes sowie Ticketbearbeitung und Fehlersuche.</w:t>
       </w:r>
     </w:p>
-    <w:bookmarkEnd w:id="36"/>
-    <w:bookmarkStart w:id="37" w:name="devops-pionier-automatisierungsexperte-1"/>
+    <w:bookmarkEnd w:id="37"/>
+    <w:bookmarkStart w:id="38" w:name="devops-pionier-automatisierungsexperte-1"/>
     <w:p>
       <w:pPr>
         <w:pStyle w:val="Heading2"/>
@@ -930,8 +1227,8 @@
         <w:t xml:space="preserve">Design und Aufbau einer IaC-Toolchain zur automatisierten Erstellung von Umgebungen auf Basis von OpenStack und TFS Build Jobs. Erstellung von Testumgebungen mit RabbitMQ und Python mittels Docker-compose. Einrichtung eines Remote-Zugriffs auf Ubuntu-VMs via Citrix.</w:t>
       </w:r>
     </w:p>
-    <w:bookmarkEnd w:id="37"/>
-    <w:bookmarkStart w:id="38" w:name="Xa5d801720f3103f7fae26bde5a0624456994c23"/>
+    <w:bookmarkEnd w:id="38"/>
+    <w:bookmarkStart w:id="39" w:name="Xa5d801720f3103f7fae26bde5a0624456994c23"/>
     <w:p>
       <w:pPr>
         <w:pStyle w:val="Heading2"/>
@@ -982,8 +1279,8 @@
         <w:t xml:space="preserve">Aufbau einer Container-Umgebung (CoreOS, Rancher). Betrieb und Sicherung der zentralen GitLab-Instanz mittels Ansible. Unterstützung der Entwickler bei CI/CD-Pipelines. Automatisierung von Deployments für Red Hat OpenStack (Undercloud, Overcloud) mit GitLab-CI und Ansible. Erstellung eines Consul-Clusters (PoC), automatischer Backup-Testprozess für GitLab. Gelegentliche Scrum-Master-Tätigkeiten.</w:t>
       </w:r>
     </w:p>
-    <w:bookmarkEnd w:id="38"/>
-    <w:bookmarkStart w:id="39" w:name="devops-pionier-jenkins-betreuer"/>
+    <w:bookmarkEnd w:id="39"/>
+    <w:bookmarkStart w:id="40" w:name="devops-pionier-jenkins-betreuer"/>
     <w:p>
       <w:pPr>
         <w:pStyle w:val="Heading2"/>
@@ -1034,8 +1331,8 @@
         <w:t xml:space="preserve">Wartung einer bestehenden CI-Umgebung (Nexus, Gradle, Jenkins mit 20 Slaves, Tomcat). Unterstützung bei der Migration zu JobDSL, Evaluation von Provisioning-Tools, Aufbau prototypischer Entwicklungsinfrastrukturen (Ansible, Docker, GitLab, Tomcat, nginx). Entwicklung eines Docker-Swarm-Prototypen, Git-Coaching, Durchführung von Präsentationen, Prozessberatung, Entwurf eines Ethereum-basierten Geschäftsmodells, Erstellung von Installations- und Betriebskonzepten.</w:t>
       </w:r>
     </w:p>
-    <w:bookmarkEnd w:id="39"/>
-    <w:bookmarkStart w:id="40" w:name="migrations-experte-linux-consultant"/>
+    <w:bookmarkEnd w:id="40"/>
+    <w:bookmarkStart w:id="41" w:name="migrations-experte-linux-consultant"/>
     <w:p>
       <w:pPr>
         <w:pStyle w:val="Heading2"/>
@@ -1086,8 +1383,8 @@
         <w:t xml:space="preserve">Konzeption und Durchführung der Migration von CVS zu Git. Mitarbeit an einem Schulungskonzept, Integration in Bitbucket/Jira, Konzeption von Git-Flow für Interhyp, Erstellung von Export-/Import-Skripten, Durchführung von Git-Workshops sowie einer Klein-Studie zu Feature-Toggles.</w:t>
       </w:r>
     </w:p>
-    <w:bookmarkEnd w:id="40"/>
-    <w:bookmarkStart w:id="41" w:name="devops-build-engineer"/>
+    <w:bookmarkEnd w:id="41"/>
+    <w:bookmarkStart w:id="42" w:name="devops-build-engineer"/>
     <w:p>
       <w:pPr>
         <w:pStyle w:val="Heading2"/>
@@ -1138,8 +1435,8 @@
         <w:t xml:space="preserve">Mitarbeit im DevOps-Team (3 Personen). Konzeption und Umsetzung einer Deployment-Pipeline auf Basis des Apache ServiceBus, Unterstützung bei Maven-Skripten, Technologieentscheidungen und Präsentationen. Aufbau eines Dashboards mit Raspberry Pi II und Raspbian. Design eines Basis-Images für VMs, Ticket-Bearbeitung, User-Administration, Verwaltung von GitLab/Jenkins, Management von Verteilprozessen, Neuaufbau von Build-Pipelines für Apache ServiceMix-Projekte.</w:t>
       </w:r>
     </w:p>
-    <w:bookmarkEnd w:id="41"/>
-    <w:bookmarkStart w:id="42" w:name="build-engineer"/>
+    <w:bookmarkEnd w:id="42"/>
+    <w:bookmarkStart w:id="43" w:name="build-engineer"/>
     <w:p>
       <w:pPr>
         <w:pStyle w:val="Heading2"/>
@@ -1190,8 +1487,8 @@
         <w:t xml:space="preserve">Analyse, Planung und teilweise Durchführung der Migrationen von CruiseControl zu Jenkins, von CVS zu Subversion sowie von Ant nach Maven. Erstellung diverser Präsentationen, Statusberichte und Mini-Schulungen der betroffenen Mitarbeiter.</w:t>
       </w:r>
     </w:p>
-    <w:bookmarkEnd w:id="42"/>
-    <w:bookmarkStart w:id="43" w:name="devops"/>
+    <w:bookmarkEnd w:id="43"/>
+    <w:bookmarkStart w:id="44" w:name="devops"/>
     <w:p>
       <w:pPr>
         <w:pStyle w:val="Heading2"/>
@@ -1242,8 +1539,8 @@
         <w:t xml:space="preserve">Erstellung einer Dokumentationsplattform basierend auf dem Maven Site Plugin. Optimierung von Jenkins-Builds, Evaluation von Vagrant, Überarbeitung des Multi-Module-Maven-Builds, Migration von Subversion nach Git, Verbesserung der Integrationstests sowie Wartung des Entwickler-Clusters.</w:t>
       </w:r>
     </w:p>
-    <w:bookmarkEnd w:id="43"/>
-    <w:bookmarkStart w:id="44" w:name="senior-software-entwickler"/>
+    <w:bookmarkEnd w:id="44"/>
+    <w:bookmarkStart w:id="45" w:name="senior-software-entwickler"/>
     <w:p>
       <w:pPr>
         <w:pStyle w:val="Heading2"/>
@@ -1294,8 +1591,8 @@
         <w:t xml:space="preserve">Refactoring und Weiterentwicklung eines Systems zur Übersetzung von Betriebshandbüchern in verschiedene Sprachen. Entwicklung von Swing-Komponenten, Anpassung der SOAP-Schnittstelle (Client und Server) an neue Typen, Erstellung von Mockups für den Endkunden sowie Coaching jüngerer Entwickler und Fehlerbehebung.</w:t>
       </w:r>
     </w:p>
-    <w:bookmarkEnd w:id="44"/>
-    <w:bookmarkStart w:id="45" w:name="software-entwickler-devops"/>
+    <w:bookmarkEnd w:id="45"/>
+    <w:bookmarkStart w:id="46" w:name="software-entwickler-devops"/>
     <w:p>
       <w:pPr>
         <w:pStyle w:val="Heading2"/>
@@ -1346,8 +1643,8 @@
         <w:t xml:space="preserve">Erstellung eines VirtualBox-Images für Entwickler. Entwicklung zweier Import-Tools für Datenabgleich mittels eines RCP-Clients. Vorbereitung eines OCSP-Providers als Ersatz der bestehenden CRL-Lösung.</w:t>
       </w:r>
     </w:p>
-    <w:bookmarkEnd w:id="45"/>
-    <w:bookmarkStart w:id="46" w:name="software-entwickler-3rd-level-support"/>
+    <w:bookmarkEnd w:id="46"/>
+    <w:bookmarkStart w:id="47" w:name="software-entwickler-3rd-level-support"/>
     <w:p>
       <w:pPr>
         <w:pStyle w:val="Heading2"/>
@@ -1398,8 +1695,8 @@
         <w:t xml:space="preserve">Fehlerbehebung im laufenden Shop-Betrieb sowie Erweiterung der Backoffice-Administrationstools.</w:t>
       </w:r>
     </w:p>
-    <w:bookmarkEnd w:id="46"/>
-    <w:bookmarkStart w:id="47" w:name="software-entwickler-interim-team-lead"/>
+    <w:bookmarkEnd w:id="47"/>
+    <w:bookmarkStart w:id="48" w:name="software-entwickler-interim-team-lead"/>
     <w:p>
       <w:pPr>
         <w:pStyle w:val="Heading2"/>
@@ -1450,8 +1747,8 @@
         <w:t xml:space="preserve">Implementierung des camt.54-Imports für eine Webanwendung zum Management von SEPA Direct Debit Mandaten und SEPA Credit Transfers. Überarbeitung des Unit-Test-Frameworks und interimistischer Team-Lead kleinerer Teams.</w:t>
       </w:r>
     </w:p>
-    <w:bookmarkEnd w:id="47"/>
-    <w:bookmarkStart w:id="48" w:name="software-entwickler"/>
+    <w:bookmarkEnd w:id="48"/>
+    <w:bookmarkStart w:id="49" w:name="software-entwickler"/>
     <w:p>
       <w:pPr>
         <w:pStyle w:val="Heading2"/>
@@ -1502,8 +1799,8 @@
         <w:t xml:space="preserve">Umstellung der Kalender-Anwendung auf eine generische Anwesenheits- und Abwesenheitsverwaltung sowie Behebung diverser Fehler.</w:t>
       </w:r>
     </w:p>
-    <w:bookmarkEnd w:id="48"/>
-    <w:bookmarkStart w:id="49" w:name="software-entwickler-java-scrum-coach"/>
+    <w:bookmarkEnd w:id="49"/>
+    <w:bookmarkStart w:id="50" w:name="software-entwickler-java-scrum-coach"/>
     <w:p>
       <w:pPr>
         <w:pStyle w:val="Heading2"/>
@@ -1554,8 +1851,8 @@
         <w:t xml:space="preserve">Implementierung einer hybriden Intranet-Anwendung (Online/Offline) für die Servicetechniker der intern produzierten Industriemaschinen. Umsetzung eines bestehenden RCP-Clients als Wicket-Webanwendung.</w:t>
       </w:r>
     </w:p>
-    <w:bookmarkEnd w:id="49"/>
-    <w:bookmarkStart w:id="50" w:name="software-entwickler-java"/>
+    <w:bookmarkEnd w:id="50"/>
+    <w:bookmarkStart w:id="51" w:name="software-entwickler-java"/>
     <w:p>
       <w:pPr>
         <w:pStyle w:val="Heading2"/>
@@ -1606,8 +1903,8 @@
         <w:t xml:space="preserve">Verfeinerung und Weiterentwicklung eines EAI-Adapters, der externe JMS/XML-Daten entgegennimmt, puffert, validiert, anreichert und an interne Corba-Dienste weiterleitet. Konzeption und Entwicklung weiterer Adapter.</w:t>
       </w:r>
     </w:p>
-    <w:bookmarkEnd w:id="50"/>
-    <w:bookmarkStart w:id="51" w:name="X609ed1785d9a22e67e736b281a579f1e6956fc2"/>
+    <w:bookmarkEnd w:id="51"/>
+    <w:bookmarkStart w:id="52" w:name="X609ed1785d9a22e67e736b281a579f1e6956fc2"/>
     <w:p>
       <w:pPr>
         <w:pStyle w:val="Heading2"/>
@@ -1658,8 +1955,8 @@
         <w:t xml:space="preserve">Übernahme und Performance-Optimierung eines Banner-Auslieferungs- und Click-Tracking-Servers, ursprünglich von einem externen Team in Armenien entwickelt. Behebung eines kritischen Datenbank-Performanceproblems, Optimierung der Build- und Deployment-Prozesse, Entwicklung einer Mini-Profiling-API, allgemeine Performanceverbesserungen, Datenbankbereinigung und Einführung von Git.</w:t>
       </w:r>
     </w:p>
-    <w:bookmarkEnd w:id="51"/>
-    <w:bookmarkStart w:id="52" w:name="software-entwickler-java-1"/>
+    <w:bookmarkEnd w:id="52"/>
+    <w:bookmarkStart w:id="53" w:name="software-entwickler-java-1"/>
     <w:p>
       <w:pPr>
         <w:pStyle w:val="Heading2"/>
@@ -1710,8 +2007,8 @@
         <w:t xml:space="preserve">Erweiterung eines bestehenden Swing-Clients für die anstehende TÜV-Privatisierung. Implementierung von Komponenten auf allen Schichten sowie Konzeption und Umsetzung verschiedener Teilfunktionen und Module.</w:t>
       </w:r>
     </w:p>
-    <w:bookmarkEnd w:id="52"/>
-    <w:bookmarkStart w:id="53" w:name="software-entwickler-grails-projektleiter"/>
+    <w:bookmarkEnd w:id="53"/>
+    <w:bookmarkStart w:id="54" w:name="software-entwickler-grails-projektleiter"/>
     <w:p>
       <w:pPr>
         <w:pStyle w:val="Heading2"/>
@@ -1762,8 +2059,8 @@
         <w:t xml:space="preserve">Konzeption und Umsetzung einer Webanwendung zur Verwaltung von Kundenbeziehungen und Abwicklung von Umzugsprojekten.</w:t>
       </w:r>
     </w:p>
-    <w:bookmarkEnd w:id="53"/>
-    <w:bookmarkStart w:id="54" w:name="software-entwickler-java-devops"/>
+    <w:bookmarkEnd w:id="54"/>
+    <w:bookmarkStart w:id="55" w:name="software-entwickler-java-devops"/>
     <w:p>
       <w:pPr>
         <w:pStyle w:val="Heading2"/>
@@ -1814,8 +2111,8 @@
         <w:t xml:space="preserve">Portierung diverser Java-Projekte (Eclipse RCP, Eclipse PDE) von Ant nach Maven sowie Einrichtung entsprechender Build-Pläne in Bamboo.</w:t>
       </w:r>
     </w:p>
-    <w:bookmarkEnd w:id="54"/>
-    <w:bookmarkStart w:id="55" w:name="X1eb87ac457029b40ff58f206c8226775cd2f250"/>
+    <w:bookmarkEnd w:id="55"/>
+    <w:bookmarkStart w:id="56" w:name="X1eb87ac457029b40ff58f206c8226775cd2f250"/>
     <w:p>
       <w:pPr>
         <w:pStyle w:val="Heading2"/>
@@ -1881,8 +2178,8 @@
         <w:t xml:space="preserve">.</w:t>
       </w:r>
     </w:p>
-    <w:bookmarkEnd w:id="55"/>
-    <w:bookmarkStart w:id="56" w:name="software-entwickler-scrum-berater"/>
+    <w:bookmarkEnd w:id="56"/>
+    <w:bookmarkStart w:id="57" w:name="software-entwickler-scrum-berater"/>
     <w:p>
       <w:pPr>
         <w:pStyle w:val="Heading2"/>
@@ -1933,8 +2230,8 @@
         <w:t xml:space="preserve">Erweiterung eines Trouble-Management-Systems zur Integration eines zusätzlichen Kunden.</w:t>
       </w:r>
     </w:p>
-    <w:bookmarkEnd w:id="56"/>
-    <w:bookmarkStart w:id="57" w:name="software-entwickler-1"/>
+    <w:bookmarkEnd w:id="57"/>
+    <w:bookmarkStart w:id="58" w:name="software-entwickler-1"/>
     <w:p>
       <w:pPr>
         <w:pStyle w:val="Heading2"/>
@@ -1985,8 +2282,8 @@
         <w:t xml:space="preserve">Design und Erstellung eines Adapter-Service (Multi-Protokoll) zur Integration einer Drittanbieter-Lösung zum Faxen per Internet. Design und Erstellung eines zentraler Multiprotokoll-Dienst für die konzernweite Verwaltung von Freikontingenten</w:t>
       </w:r>
     </w:p>
-    <w:bookmarkEnd w:id="57"/>
-    <w:bookmarkStart w:id="58" w:name="Xd576f32cf3532432fadd878efadce712d026084"/>
+    <w:bookmarkEnd w:id="58"/>
+    <w:bookmarkStart w:id="59" w:name="Xd576f32cf3532432fadd878efadce712d026084"/>
     <w:p>
       <w:pPr>
         <w:pStyle w:val="Heading2"/>
@@ -2037,8 +2334,8 @@
         <w:t xml:space="preserve">Überführung eines Delphi Fat Clients zur Auftragsabwicklung in eine SOA-basierte Architektur</w:t>
       </w:r>
     </w:p>
-    <w:bookmarkEnd w:id="58"/>
-    <w:bookmarkStart w:id="59" w:name="software-entwickler-java-architekt"/>
+    <w:bookmarkEnd w:id="59"/>
+    <w:bookmarkStart w:id="60" w:name="software-entwickler-java-architekt"/>
     <w:p>
       <w:pPr>
         <w:pStyle w:val="Heading2"/>
@@ -2140,8 +2437,8 @@
         <w:t xml:space="preserve">. Hier wurde exzessiv die modellgetriebene Software-Entwicklung betrieben, es kam die gesamte IBM Rational tool chain zum Einsatz. Teilweise in Zürich.</w:t>
       </w:r>
     </w:p>
-    <w:bookmarkEnd w:id="59"/>
-    <w:bookmarkStart w:id="60" w:name="software-entwickler-java-2"/>
+    <w:bookmarkEnd w:id="60"/>
+    <w:bookmarkStart w:id="61" w:name="software-entwickler-java-2"/>
     <w:p>
       <w:pPr>
         <w:pStyle w:val="Heading2"/>
@@ -2192,8 +2489,8 @@
         <w:t xml:space="preserve">Im Rahmen einer Urlaubsvertretung Erweiterung einer bestehenden, web-basierten, proprietären CRM-Lösung für die Siemens SRS, sowie die Behebung zahlreicher Bugs.</w:t>
       </w:r>
     </w:p>
-    <w:bookmarkEnd w:id="60"/>
-    <w:bookmarkStart w:id="61" w:name="software-entwickler-2"/>
+    <w:bookmarkEnd w:id="61"/>
+    <w:bookmarkStart w:id="62" w:name="software-entwickler-2"/>
     <w:p>
       <w:pPr>
         <w:pStyle w:val="Heading2"/>
@@ -2244,8 +2541,8 @@
         <w:t xml:space="preserve">Überarbeitung der Analyse-Engine eines WAN- Planungtools hinsichtlich einer neuen Produktlinie. Die Analyse-Engine ist Teil eines Fat Clients mit Swing- Oberfläche.</w:t>
       </w:r>
     </w:p>
-    <w:bookmarkEnd w:id="61"/>
-    <w:bookmarkStart w:id="62" w:name="software-entwickler-3"/>
+    <w:bookmarkEnd w:id="62"/>
+    <w:bookmarkStart w:id="63" w:name="software-entwickler-3"/>
     <w:p>
       <w:pPr>
         <w:pStyle w:val="Heading2"/>
@@ -2296,8 +2593,8 @@
         <w:t xml:space="preserve">Wartung des T-Punkt-Client-/Servermoduls, eines eingebetteten Visual Basic Clients zur Bearbeitung von Adressdaten, der seine Daten mittels XML-Schnittstelle von einem Java-Server bezieht, und dorthin speichert.</w:t>
       </w:r>
     </w:p>
-    <w:bookmarkEnd w:id="62"/>
-    <w:bookmarkStart w:id="63" w:name="Xa618e02c900422ffffd3c0cfe076f425a92abf7"/>
+    <w:bookmarkEnd w:id="63"/>
+    <w:bookmarkStart w:id="64" w:name="Xa618e02c900422ffffd3c0cfe076f425a92abf7"/>
     <w:p>
       <w:pPr>
         <w:pStyle w:val="Heading2"/>
@@ -2348,8 +2645,8 @@
         <w:t xml:space="preserve">Portierung des zentralen Batch-Moduls zur „Massenumschaltung und Rufnummernänderung“ von Cobol und C/C++ nach Java. Zusammenarbeit in einem dynamisch wechselnden Team.</w:t>
       </w:r>
     </w:p>
-    <w:bookmarkEnd w:id="63"/>
-    <w:bookmarkStart w:id="64" w:name="software-entwickler-4"/>
+    <w:bookmarkEnd w:id="64"/>
+    <w:bookmarkStart w:id="65" w:name="software-entwickler-4"/>
     <w:p>
       <w:pPr>
         <w:pStyle w:val="Heading2"/>
@@ -2400,8 +2697,8 @@
         <w:t xml:space="preserve">Portierung des zentralen Import-Moduls für Vertriebs-Adressdaten von etwa 12 Satelliten-Systemen aus C/C++ und Cobol nach Java unter hohem Zeitdruck.</w:t>
       </w:r>
     </w:p>
-    <w:bookmarkEnd w:id="64"/>
-    <w:bookmarkStart w:id="65" w:name="software-entwickler-5"/>
+    <w:bookmarkEnd w:id="65"/>
+    <w:bookmarkStart w:id="66" w:name="software-entwickler-5"/>
     <w:p>
       <w:pPr>
         <w:pStyle w:val="Heading2"/>
@@ -2452,8 +2749,8 @@
         <w:t xml:space="preserve">Analyse, Entwurf und Realisierung einer Web-Anwendung zur Überwachung und Auswertung von Löschvorgängen in der zentralen Eintragsdatenbank der T-Com auf Tages-, Wochen- und Monatsbasis. Umsetzung aller Projektphasen außer Anwendungstests.</w:t>
       </w:r>
     </w:p>
-    <w:bookmarkEnd w:id="65"/>
-    <w:bookmarkStart w:id="66" w:name="software-entwickler-6"/>
+    <w:bookmarkEnd w:id="66"/>
+    <w:bookmarkStart w:id="67" w:name="software-entwickler-6"/>
     <w:p>
       <w:pPr>
         <w:pStyle w:val="Heading2"/>
@@ -2504,8 +2801,8 @@
         <w:t xml:space="preserve">Entwurf und Implementierung mehrerer Varianten eines EJB zur Speicherung und zum Auslesen von Produktdaten.</w:t>
       </w:r>
     </w:p>
-    <w:bookmarkEnd w:id="66"/>
-    <w:bookmarkStart w:id="67" w:name="software-entwickler-7"/>
+    <w:bookmarkEnd w:id="67"/>
+    <w:bookmarkStart w:id="68" w:name="software-entwickler-7"/>
     <w:p>
       <w:pPr>
         <w:pStyle w:val="Heading2"/>
@@ -2556,8 +2853,8 @@
         <w:t xml:space="preserve">Wartung des Web-Clients zur Nachbearbeitung von OCR-erkannten Adresskorrekturkarten der Deutschen Post. Verantwortlich für die Datenbankschicht (Weiterentwicklung und Wartung).</w:t>
       </w:r>
     </w:p>
-    <w:bookmarkEnd w:id="67"/>
-    <w:bookmarkStart w:id="68" w:name="java-coach-software-entwickler"/>
+    <w:bookmarkEnd w:id="68"/>
+    <w:bookmarkStart w:id="69" w:name="java-coach-software-entwickler"/>
     <w:p>
       <w:pPr>
         <w:pStyle w:val="Heading2"/>
@@ -2608,8 +2905,8 @@
         <w:t xml:space="preserve">Coaching von Java-Einsteigern und Erstellung eines Projektpiloten zur Nachbearbeitung halbautomatisch (Fax/OCR) erfasster Meldebelege.</w:t>
       </w:r>
     </w:p>
-    <w:bookmarkEnd w:id="68"/>
-    <w:bookmarkStart w:id="69" w:name="Xe25503f33c24303d43858839346b0a15d1963a2"/>
+    <w:bookmarkEnd w:id="69"/>
+    <w:bookmarkStart w:id="70" w:name="Xe25503f33c24303d43858839346b0a15d1963a2"/>
     <w:p>
       <w:pPr>
         <w:pStyle w:val="Heading2"/>
@@ -2660,8 +2957,8 @@
         <w:t xml:space="preserve">Entwicklung eines Intranet-Shops für Marketingdokumente (Prospekte, Bilder, Druckvorstufen). Dokumente wurden per Swing-Oberfläche importiert, Kunden konnten online bestellen. Verwaltung von Kostenstellen, Berechtigungen und Budgetierungen.</w:t>
       </w:r>
     </w:p>
-    <w:bookmarkEnd w:id="69"/>
-    <w:bookmarkStart w:id="70" w:name="software-entwickler-swing"/>
+    <w:bookmarkEnd w:id="70"/>
+    <w:bookmarkStart w:id="71" w:name="software-entwickler-swing"/>
     <w:p>
       <w:pPr>
         <w:pStyle w:val="Heading2"/>
@@ -2712,8 +3009,8 @@
         <w:t xml:space="preserve">Implementierung eines Swing-basierten Zertifizierungs-Clients im Rahmen des Platinum-Projekts bei SAP LS (Learning Solution). Fokus auf optische Anpassung und Skalierbarkeit zur Windows-Vorlage.</w:t>
       </w:r>
     </w:p>
-    <w:bookmarkEnd w:id="70"/>
-    <w:bookmarkStart w:id="71" w:name="entwickler-und-betreiber"/>
+    <w:bookmarkEnd w:id="71"/>
+    <w:bookmarkStart w:id="72" w:name="entwickler-und-betreiber"/>
     <w:p>
       <w:pPr>
         <w:pStyle w:val="Heading2"/>
@@ -2770,8 +3067,8 @@
         <w:t xml:space="preserve">URL: https://hub.docker.com/repository/docker/outpost/ssh-relais</w:t>
       </w:r>
     </w:p>
-    <w:bookmarkEnd w:id="71"/>
-    <w:bookmarkStart w:id="72" w:name="diplomand"/>
+    <w:bookmarkEnd w:id="72"/>
+    <w:bookmarkStart w:id="73" w:name="diplomand"/>
     <w:p>
       <w:pPr>
         <w:pStyle w:val="Heading2"/>
@@ -2822,8 +3119,8 @@
         <w:t xml:space="preserve">Konzeption und Umsetzung einer Timetabling-Software mittels genetischer Algorithmen im Rahmen meiner Diplomarbeit.</w:t>
       </w:r>
     </w:p>
-    <w:bookmarkEnd w:id="72"/>
-    <w:bookmarkStart w:id="73" w:name="anforderungsanalyse-und-implementierung"/>
+    <w:bookmarkEnd w:id="73"/>
+    <w:bookmarkStart w:id="74" w:name="anforderungsanalyse-und-implementierung"/>
     <w:p>
       <w:pPr>
         <w:pStyle w:val="Heading2"/>
@@ -2874,8 +3171,8 @@
         <w:t xml:space="preserve">Entwicklung eines Tools zur Generierung von Importdaten für lineare Gleichungssysteme zur Optimierung von Aktien-Portfolios.</w:t>
       </w:r>
     </w:p>
-    <w:bookmarkEnd w:id="73"/>
-    <w:bookmarkStart w:id="74" w:name="Xaba1beffe601679e5c80ca5a786889559e35f53"/>
+    <w:bookmarkEnd w:id="74"/>
+    <w:bookmarkStart w:id="75" w:name="Xaba1beffe601679e5c80ca5a786889559e35f53"/>
     <w:p>
       <w:pPr>
         <w:pStyle w:val="Heading2"/>
@@ -2926,8 +3223,8 @@
         <w:t xml:space="preserve">Entwicklung und Wartung einer Artikelverwaltung auf Basis einer textbasierten Datenbank mit selbst entwickeltem Fenstersystem für das elterliche Pelzgeschäft.</w:t>
       </w:r>
     </w:p>
-    <w:bookmarkEnd w:id="74"/>
     <w:bookmarkEnd w:id="75"/>
+    <w:bookmarkEnd w:id="76"/>
     <w:sectPr/>
   </w:body>
 </w:document>

</xml_diff>

<commit_message>
docs: regenerate documents with pro bono checks
</commit_message>
<xml_diff>
--- a/downloads/micwin_profil.docx
+++ b/downloads/micwin_profil.docx
@@ -500,13 +500,13 @@
         <w:t xml:space="preserve">Ausführliche Projekt-Historie</w:t>
       </w:r>
     </w:p>
-    <w:bookmarkStart w:id="25" w:name="entwickler-rust"/>
-    <w:p>
-      <w:pPr>
-        <w:pStyle w:val="Heading2"/>
-      </w:pPr>
-      <w:r>
-        <w:t xml:space="preserve">Entwickler (Rust)</w:t>
+    <w:bookmarkStart w:id="25" w:name="pro-bono-entwickler-rust"/>
+    <w:p>
+      <w:pPr>
+        <w:pStyle w:val="Heading2"/>
+      </w:pPr>
+      <w:r>
+        <w:t xml:space="preserve">Pro Bono: Entwickler (Rust)</w:t>
       </w:r>
     </w:p>
     <w:p>
@@ -916,13 +916,13 @@
       </w:r>
     </w:p>
     <w:bookmarkEnd w:id="32"/>
-    <w:bookmarkStart w:id="33" w:name="entwickler-betreiber"/>
-    <w:p>
-      <w:pPr>
-        <w:pStyle w:val="Heading2"/>
-      </w:pPr>
-      <w:r>
-        <w:t xml:space="preserve">Entwickler, Betreiber</w:t>
+    <w:bookmarkStart w:id="33" w:name="pro-bono-entwickler-betreiber"/>
+    <w:p>
+      <w:pPr>
+        <w:pStyle w:val="Heading2"/>
+      </w:pPr>
+      <w:r>
+        <w:t xml:space="preserve">Pro Bono: Entwickler, Betreiber</w:t>
       </w:r>
     </w:p>
     <w:p>
@@ -3062,13 +3062,13 @@
       </w:r>
     </w:p>
     <w:bookmarkEnd w:id="72"/>
-    <w:bookmarkStart w:id="73" w:name="entwickler-und-betreiber"/>
-    <w:p>
-      <w:pPr>
-        <w:pStyle w:val="Heading2"/>
-      </w:pPr>
-      <w:r>
-        <w:t xml:space="preserve">Entwickler und Betreiber</w:t>
+    <w:bookmarkStart w:id="73" w:name="pro-bono-entwickler-und-betreiber"/>
+    <w:p>
+      <w:pPr>
+        <w:pStyle w:val="Heading2"/>
+      </w:pPr>
+      <w:r>
+        <w:t xml:space="preserve">Pro Bono: Entwickler und Betreiber</w:t>
       </w:r>
     </w:p>
     <w:p>

</xml_diff>

<commit_message>
docs: regenerate documents with project name for pro bono
</commit_message>
<xml_diff>
--- a/downloads/micwin_profil.docx
+++ b/downloads/micwin_profil.docx
@@ -518,6 +518,24 @@
           <w:bCs/>
           <w:b/>
         </w:rPr>
+        <w:t xml:space="preserve">Projekt:</w:t>
+      </w:r>
+      <w:r>
+        <w:t xml:space="preserve"> </w:t>
+      </w:r>
+      <w:r>
+        <w:t xml:space="preserve">TSP Playground</w:t>
+      </w:r>
+    </w:p>
+    <w:p>
+      <w:pPr>
+        <w:pStyle w:val="BodyText"/>
+      </w:pPr>
+      <w:r>
+        <w:rPr>
+          <w:bCs/>
+          <w:b/>
+        </w:rPr>
         <w:t xml:space="preserve">Zeitraum:</w:t>
       </w:r>
       <w:r>
@@ -934,6 +952,24 @@
           <w:bCs/>
           <w:b/>
         </w:rPr>
+        <w:t xml:space="preserve">Projekt:</w:t>
+      </w:r>
+      <w:r>
+        <w:t xml:space="preserve"> </w:t>
+      </w:r>
+      <w:r>
+        <w:t xml:space="preserve">Clici</w:t>
+      </w:r>
+    </w:p>
+    <w:p>
+      <w:pPr>
+        <w:pStyle w:val="BodyText"/>
+      </w:pPr>
+      <w:r>
+        <w:rPr>
+          <w:bCs/>
+          <w:b/>
+        </w:rPr>
         <w:t xml:space="preserve">Zeitraum:</w:t>
       </w:r>
       <w:r>
@@ -3074,6 +3110,24 @@
     <w:p>
       <w:pPr>
         <w:pStyle w:val="FirstParagraph"/>
+      </w:pPr>
+      <w:r>
+        <w:rPr>
+          <w:bCs/>
+          <w:b/>
+        </w:rPr>
+        <w:t xml:space="preserve">Projekt:</w:t>
+      </w:r>
+      <w:r>
+        <w:t xml:space="preserve"> </w:t>
+      </w:r>
+      <w:r>
+        <w:t xml:space="preserve">ssh-relais</w:t>
+      </w:r>
+    </w:p>
+    <w:p>
+      <w:pPr>
+        <w:pStyle w:val="BodyText"/>
       </w:pPr>
       <w:r>
         <w:rPr>

</xml_diff>